<commit_message>
Fleshed out research questions
</commit_message>
<xml_diff>
--- a/docs/Research Questions.docx
+++ b/docs/Research Questions.docx
@@ -24,27 +24,994 @@
     <w:p/>
     <w:p>
       <w:r>
-        <w:t>- How well do the S(V) curves inferred from our composite elections track actual 2022 election results?</w:t>
-      </w:r>
-    </w:p>
-    <w:p>
-      <w:r>
-        <w:t>- How well do the seat probabilities derived from actual district D vote shares track actual D seat wins (and losses)?</w:t>
+        <w:t xml:space="preserve">The purpose of this note is to flesh out the questions </w:t>
+      </w:r>
+      <w:r>
+        <w:t>I want to answer</w:t>
+      </w:r>
+      <w:r>
+        <w:t xml:space="preserve"> to guide </w:t>
+      </w:r>
+      <w:r>
+        <w:t>my</w:t>
+      </w:r>
+      <w:r>
+        <w:t xml:space="preserve"> work</w:t>
+      </w:r>
+      <w:r>
+        <w:t xml:space="preserve">. </w:t>
       </w:r>
     </w:p>
     <w:p/>
     <w:p>
-      <w:r>
-        <w:t>- What is the SEM of the inferred S(V) curves around mean statewide D vote share (+/– 2%)? &lt;&lt;&lt; TODO: What should this range be?</w:t>
+      <w:pPr>
+        <w:pStyle w:val="ListParagraph"/>
+        <w:numPr>
+          <w:ilvl w:val="0"/>
+          <w:numId w:val="1"/>
+        </w:numPr>
+        <w:ind w:left="360"/>
+      </w:pPr>
+      <w:r>
+        <w:t xml:space="preserve">What is </w:t>
+      </w:r>
+      <w:r>
+        <w:t>DRA’s</w:t>
+      </w:r>
+      <w:r>
+        <w:t xml:space="preserve"> method</w:t>
+      </w:r>
+      <w:r>
+        <w:t xml:space="preserve"> for evaluating the partisan characteristics of maps</w:t>
+      </w:r>
+      <w:r>
+        <w:t>?</w:t>
+      </w:r>
+      <w:r>
+        <w:t xml:space="preserve"> </w:t>
+      </w:r>
+      <w:r>
+        <w:br/>
+      </w:r>
+      <w:r>
+        <w:br/>
+        <w:t>Write up the elements of the method</w:t>
+      </w:r>
+      <w:r>
+        <w:t>ology we used</w:t>
+      </w:r>
+      <w:r>
+        <w:t>: composite elections, the specific elections, fractional seat probabilities, inferring a seats</w:t>
+      </w:r>
+      <w:r>
+        <w:softHyphen/>
+      </w:r>
+      <w:r>
+        <w:softHyphen/>
+        <w:t>–votes curve using proportional shift.</w:t>
+      </w:r>
+      <w:r>
+        <w:t xml:space="preserve">  </w:t>
+      </w:r>
+    </w:p>
+    <w:p/>
+    <w:p>
+      <w:pPr>
+        <w:pStyle w:val="ListParagraph"/>
+        <w:numPr>
+          <w:ilvl w:val="0"/>
+          <w:numId w:val="1"/>
+        </w:numPr>
+        <w:ind w:left="360"/>
+      </w:pPr>
+      <w:r>
+        <w:t>How much do</w:t>
+      </w:r>
+      <w:r>
+        <w:t>es the statewide Democratic two-party vote share</w:t>
+      </w:r>
+      <w:r>
+        <w:t xml:space="preserve"> (</w:t>
+      </w:r>
+      <m:oMath>
+        <m:r>
+          <w:rPr>
+            <w:rFonts w:ascii="Cambria Math" w:hAnsi="Cambria Math"/>
+          </w:rPr>
+          <m:t>V</m:t>
+        </m:r>
+      </m:oMath>
+      <w:r>
+        <w:t>)</w:t>
+      </w:r>
+      <w:r>
+        <w:t xml:space="preserve"> vary by election in a state’s composite?</w:t>
+      </w:r>
+      <w:r>
+        <w:br/>
+      </w:r>
+      <w:r>
+        <w:br/>
+        <w:t>For each map, calculate the mean</w:t>
+      </w:r>
+      <w:r>
+        <w:t xml:space="preserve"> </w:t>
+      </w:r>
+      <m:oMath>
+        <m:r>
+          <w:rPr>
+            <w:rFonts w:ascii="Cambria Math" w:hAnsi="Cambria Math"/>
+          </w:rPr>
+          <m:t>V</m:t>
+        </m:r>
+      </m:oMath>
+      <w:r>
+        <w:t>,</w:t>
+      </w:r>
+      <w:r>
+        <w:t xml:space="preserve"> the SEM, and the RSE.</w:t>
       </w:r>
     </w:p>
     <w:p>
-      <w:r>
-        <w:t>- [TODO: The Moon issue -- Metrics on composite elections (average of elections) vs. average of metrics on individual elections]</w:t>
-      </w:r>
+      <w:pPr>
+        <w:pStyle w:val="ListParagraph"/>
+      </w:pPr>
     </w:p>
-    <w:p/>
-    <w:p/>
+    <w:p>
+      <w:pPr>
+        <w:pStyle w:val="ListParagraph"/>
+        <w:numPr>
+          <w:ilvl w:val="0"/>
+          <w:numId w:val="1"/>
+        </w:numPr>
+        <w:ind w:left="360"/>
+      </w:pPr>
+      <w:r>
+        <w:t>How much do district-by-district Democratic two-party vote shares (</w:t>
+      </w:r>
+      <m:oMath>
+        <m:sSub>
+          <m:sSubPr>
+            <m:ctrlPr>
+              <w:rPr>
+                <w:rFonts w:ascii="Cambria Math" w:hAnsi="Cambria Math"/>
+                <w:i/>
+              </w:rPr>
+            </m:ctrlPr>
+          </m:sSubPr>
+          <m:e>
+            <m:r>
+              <w:rPr>
+                <w:rFonts w:ascii="Cambria Math" w:hAnsi="Cambria Math"/>
+              </w:rPr>
+              <m:t>v</m:t>
+            </m:r>
+          </m:e>
+          <m:sub>
+            <m:r>
+              <w:rPr>
+                <w:rFonts w:ascii="Cambria Math" w:hAnsi="Cambria Math"/>
+              </w:rPr>
+              <m:t>i</m:t>
+            </m:r>
+          </m:sub>
+        </m:sSub>
+      </m:oMath>
+      <w:r>
+        <w:t>) vary by election in a state’s composite?</w:t>
+      </w:r>
+      <w:r>
+        <w:br/>
+      </w:r>
+      <w:r>
+        <w:br/>
+        <w:t>For each map, calculate mean</w:t>
+      </w:r>
+      <w:r>
+        <w:t xml:space="preserve"> </w:t>
+      </w:r>
+      <m:oMath>
+        <m:sSub>
+          <m:sSubPr>
+            <m:ctrlPr>
+              <w:rPr>
+                <w:rFonts w:ascii="Cambria Math" w:hAnsi="Cambria Math"/>
+                <w:i/>
+              </w:rPr>
+            </m:ctrlPr>
+          </m:sSubPr>
+          <m:e>
+            <m:r>
+              <w:rPr>
+                <w:rFonts w:ascii="Cambria Math" w:hAnsi="Cambria Math"/>
+              </w:rPr>
+              <m:t>v</m:t>
+            </m:r>
+          </m:e>
+          <m:sub>
+            <m:r>
+              <w:rPr>
+                <w:rFonts w:ascii="Cambria Math" w:hAnsi="Cambria Math"/>
+              </w:rPr>
+              <m:t>i</m:t>
+            </m:r>
+          </m:sub>
+        </m:sSub>
+      </m:oMath>
+      <w:r>
+        <w:t>,</w:t>
+      </w:r>
+      <w:r>
+        <w:t xml:space="preserve"> SEM, and RSE for each district. </w:t>
+      </w:r>
+      <w:r>
+        <w:br/>
+      </w:r>
+      <w:r>
+        <w:br/>
+      </w:r>
+      <w:r>
+        <w:rPr>
+          <w:u w:val="single"/>
+        </w:rPr>
+        <w:t>Question</w:t>
+      </w:r>
+      <w:r>
+        <w:t>: Can these be meaningfully aggregated into one (set of) number(s) for each state-map?</w:t>
+      </w:r>
+    </w:p>
+    <w:p>
+      <w:pPr>
+        <w:pStyle w:val="ListParagraph"/>
+      </w:pPr>
+    </w:p>
+    <w:p>
+      <w:pPr>
+        <w:pStyle w:val="ListParagraph"/>
+        <w:numPr>
+          <w:ilvl w:val="0"/>
+          <w:numId w:val="1"/>
+        </w:numPr>
+        <w:ind w:left="360"/>
+      </w:pPr>
+      <w:r>
+        <w:t xml:space="preserve">How much do </w:t>
+      </w:r>
+      <w:r>
+        <w:t xml:space="preserve">the </w:t>
+      </w:r>
+      <w:r>
+        <w:t xml:space="preserve">Democratic </w:t>
+      </w:r>
+      <w:r>
+        <w:t xml:space="preserve">two-party </w:t>
+      </w:r>
+      <w:r>
+        <w:t xml:space="preserve">seat shares </w:t>
+      </w:r>
+      <w:r>
+        <w:t>(</w:t>
+      </w:r>
+      <m:oMath>
+        <m:sSub>
+          <m:sSubPr>
+            <m:ctrlPr>
+              <w:rPr>
+                <w:rFonts w:ascii="Cambria Math" w:hAnsi="Cambria Math"/>
+                <w:i/>
+              </w:rPr>
+            </m:ctrlPr>
+          </m:sSubPr>
+          <m:e>
+            <m:r>
+              <w:rPr>
+                <w:rFonts w:ascii="Cambria Math" w:hAnsi="Cambria Math"/>
+              </w:rPr>
+              <m:t>s</m:t>
+            </m:r>
+          </m:e>
+          <m:sub>
+            <m:r>
+              <w:rPr>
+                <w:rFonts w:ascii="Cambria Math" w:hAnsi="Cambria Math"/>
+              </w:rPr>
+              <m:t>v</m:t>
+            </m:r>
+          </m:sub>
+        </m:sSub>
+      </m:oMath>
+      <w:r>
+        <w:t xml:space="preserve">) </w:t>
+      </w:r>
+      <w:r>
+        <w:t>for each vote share (</w:t>
+      </w:r>
+      <m:oMath>
+        <m:r>
+          <w:rPr>
+            <w:rFonts w:ascii="Cambria Math" w:hAnsi="Cambria Math"/>
+          </w:rPr>
+          <m:t>v</m:t>
+        </m:r>
+      </m:oMath>
+      <w:r>
+        <w:t xml:space="preserve">) </w:t>
+      </w:r>
+      <w:r>
+        <w:t xml:space="preserve">in a map’s inferred seats–votes curve </w:t>
+      </w:r>
+      <w:r>
+        <w:t>vary</w:t>
+      </w:r>
+      <w:r>
+        <w:t xml:space="preserve"> for each</w:t>
+      </w:r>
+      <w:r>
+        <w:t xml:space="preserve"> election in a state’s composite?</w:t>
+      </w:r>
+      <w:r>
+        <w:t xml:space="preserve"> </w:t>
+      </w:r>
+      <w:r>
+        <w:br/>
+      </w:r>
+      <w:r>
+        <w:br/>
+        <w:t>For each map,</w:t>
+      </w:r>
+      <w:r>
+        <w:t xml:space="preserve"> </w:t>
+      </w:r>
+      <w:r>
+        <w:t>for each point in the inferred seats–votes curve</w:t>
+      </w:r>
+      <w:r>
+        <w:t xml:space="preserve"> calculate mean </w:t>
+      </w:r>
+      <m:oMath>
+        <m:sSub>
+          <m:sSubPr>
+            <m:ctrlPr>
+              <w:rPr>
+                <w:rFonts w:ascii="Cambria Math" w:hAnsi="Cambria Math"/>
+                <w:i/>
+              </w:rPr>
+            </m:ctrlPr>
+          </m:sSubPr>
+          <m:e>
+            <m:r>
+              <w:rPr>
+                <w:rFonts w:ascii="Cambria Math" w:hAnsi="Cambria Math"/>
+              </w:rPr>
+              <m:t>s</m:t>
+            </m:r>
+          </m:e>
+          <m:sub>
+            <m:r>
+              <w:rPr>
+                <w:rFonts w:ascii="Cambria Math" w:hAnsi="Cambria Math"/>
+              </w:rPr>
+              <m:t>v</m:t>
+            </m:r>
+          </m:sub>
+        </m:sSub>
+      </m:oMath>
+      <w:r>
+        <w:t>, SEM, and RSE.</w:t>
+      </w:r>
+      <w:r>
+        <w:br/>
+      </w:r>
+      <w:r>
+        <w:br/>
+      </w:r>
+      <w:r>
+        <w:rPr>
+          <w:u w:val="single"/>
+        </w:rPr>
+        <w:t>Question</w:t>
+      </w:r>
+      <w:r>
+        <w:t xml:space="preserve">: </w:t>
+      </w:r>
+      <w:r>
+        <w:t xml:space="preserve">What range around </w:t>
+      </w:r>
+      <m:oMath>
+        <m:r>
+          <w:rPr>
+            <w:rFonts w:ascii="Cambria Math" w:hAnsi="Cambria Math"/>
+          </w:rPr>
+          <m:t>V</m:t>
+        </m:r>
+      </m:oMath>
+      <w:r>
+        <w:t xml:space="preserve"> can we constrain this analysis to?</w:t>
+      </w:r>
+      <w:r>
+        <w:t xml:space="preserve"> Most of the range </w:t>
+      </w:r>
+      <w:r>
+        <w:t>25–75%</w:t>
+      </w:r>
+      <w:r>
+        <w:t xml:space="preserve"> is not realistic for a state-map</w:t>
+      </w:r>
+      <w:r>
+        <w:t>, and a narrower range should yield an even tighter result</w:t>
+      </w:r>
+      <w:r>
+        <w:t>.</w:t>
+      </w:r>
+      <w:r>
+        <w:t xml:space="preserve"> Probably depends on the answer to </w:t>
+      </w:r>
+      <w:r>
+        <w:t>#5</w:t>
+      </w:r>
+      <w:r>
+        <w:t xml:space="preserve"> below.</w:t>
+      </w:r>
+      <w:r>
+        <w:br/>
+      </w:r>
+      <w:r>
+        <w:br/>
+      </w:r>
+      <w:r>
+        <w:rPr>
+          <w:u w:val="single"/>
+        </w:rPr>
+        <w:t>Question</w:t>
+      </w:r>
+      <w:r>
+        <w:t>: Can these be meaningfully aggregated into one (set of) number(s) for each state-map?</w:t>
+      </w:r>
+    </w:p>
+    <w:p>
+      <w:pPr>
+        <w:pStyle w:val="ListParagraph"/>
+      </w:pPr>
+    </w:p>
+    <w:p>
+      <w:pPr>
+        <w:pStyle w:val="ListParagraph"/>
+        <w:numPr>
+          <w:ilvl w:val="0"/>
+          <w:numId w:val="1"/>
+        </w:numPr>
+        <w:ind w:left="360"/>
+      </w:pPr>
+      <w:r>
+        <w:t xml:space="preserve">How much does </w:t>
+      </w:r>
+      <w:r>
+        <w:t>partisan analytics</w:t>
+      </w:r>
+      <w:r>
+        <w:t xml:space="preserve"> vary by election in a state’s composite?</w:t>
+      </w:r>
+      <w:r>
+        <w:t xml:space="preserve"> (The analysis to definitively answer Moon </w:t>
+      </w:r>
+      <w:proofErr w:type="spellStart"/>
+      <w:r>
+        <w:t>Duchin</w:t>
+      </w:r>
+      <w:proofErr w:type="spellEnd"/>
+      <w:r>
+        <w:t>.)</w:t>
+      </w:r>
+      <w:r>
+        <w:br/>
+      </w:r>
+      <w:r>
+        <w:br/>
+      </w:r>
+      <w:r>
+        <w:rPr>
+          <w:u w:val="single"/>
+        </w:rPr>
+        <w:t>Question</w:t>
+      </w:r>
+      <w:r>
+        <w:t>: What subset of metrics do we want to do this analysis for?</w:t>
+      </w:r>
+      <w:r>
+        <w:br/>
+      </w:r>
+      <w:r>
+        <w:br/>
+        <w:t>For each map and metric, calculate the mean, SEM, and RSE. Compare the mean to the same metric for the composite.</w:t>
+      </w:r>
+      <w:r>
+        <w:br/>
+      </w:r>
+      <w:r>
+        <w:br/>
+      </w:r>
+      <w:r>
+        <w:rPr>
+          <w:u w:val="single"/>
+        </w:rPr>
+        <w:t>Question</w:t>
+      </w:r>
+      <w:r>
+        <w:t xml:space="preserve">: Is there some formal way we can analyze the differences between the mean </w:t>
+      </w:r>
+      <w:r>
+        <w:lastRenderedPageBreak/>
+        <w:t xml:space="preserve">value of the metric and the metric for the composite (which is the mean of the elections in it)? </w:t>
+      </w:r>
+      <w:r>
+        <w:br/>
+      </w:r>
+    </w:p>
+    <w:p>
+      <w:pPr>
+        <w:rPr>
+          <w:i/>
+          <w:iCs/>
+        </w:rPr>
+      </w:pPr>
+      <w:r>
+        <w:rPr>
+          <w:i/>
+          <w:iCs/>
+          <w:u w:val="single"/>
+        </w:rPr>
+        <w:t>Note</w:t>
+      </w:r>
+      <w:r>
+        <w:rPr>
+          <w:i/>
+          <w:iCs/>
+        </w:rPr>
+        <w:t xml:space="preserve">: </w:t>
+      </w:r>
+      <w:r>
+        <w:rPr>
+          <w:i/>
+          <w:iCs/>
+        </w:rPr>
+        <w:t>Answering question about the actual election results</w:t>
+      </w:r>
+      <w:r>
+        <w:rPr>
+          <w:i/>
+          <w:iCs/>
+        </w:rPr>
+        <w:t xml:space="preserve"> requires processing the 2022 election like I have for previous election results and imputing the results for uncontested races.</w:t>
+      </w:r>
+      <w:r>
+        <w:rPr>
+          <w:i/>
+          <w:iCs/>
+        </w:rPr>
+        <w:br/>
+      </w:r>
+    </w:p>
+    <w:p>
+      <w:pPr>
+        <w:pStyle w:val="ListParagraph"/>
+        <w:numPr>
+          <w:ilvl w:val="0"/>
+          <w:numId w:val="1"/>
+        </w:numPr>
+        <w:ind w:left="360"/>
+      </w:pPr>
+      <w:r>
+        <w:t xml:space="preserve">How much do </w:t>
+      </w:r>
+      <w:r>
+        <w:rPr>
+          <w:i/>
+          <w:iCs/>
+        </w:rPr>
+        <w:t>actual</w:t>
+      </w:r>
+      <w:r>
+        <w:t xml:space="preserve"> 2022 </w:t>
+      </w:r>
+      <w:r>
+        <w:t xml:space="preserve">statewide </w:t>
+      </w:r>
+      <w:r>
+        <w:t xml:space="preserve">congressional </w:t>
+      </w:r>
+      <w:r>
+        <w:t xml:space="preserve">Democratic two-party vote shares </w:t>
+      </w:r>
+      <w:r>
+        <w:t>(</w:t>
+      </w:r>
+      <m:oMath>
+        <m:acc>
+          <m:accPr>
+            <m:chr m:val="̅"/>
+            <m:ctrlPr>
+              <w:rPr>
+                <w:rFonts w:ascii="Cambria Math" w:hAnsi="Cambria Math"/>
+                <w:i/>
+              </w:rPr>
+            </m:ctrlPr>
+          </m:accPr>
+          <m:e>
+            <m:r>
+              <w:rPr>
+                <w:rFonts w:ascii="Cambria Math" w:hAnsi="Cambria Math"/>
+              </w:rPr>
+              <m:t>V</m:t>
+            </m:r>
+          </m:e>
+        </m:acc>
+      </m:oMath>
+      <w:r>
+        <w:t xml:space="preserve">) </w:t>
+      </w:r>
+      <w:r>
+        <w:t xml:space="preserve">vary from the </w:t>
+      </w:r>
+      <w:r>
+        <w:t>statewide Democratic two-party vote share (</w:t>
+      </w:r>
+      <m:oMath>
+        <m:r>
+          <w:rPr>
+            <w:rFonts w:ascii="Cambria Math" w:hAnsi="Cambria Math"/>
+          </w:rPr>
+          <m:t>V</m:t>
+        </m:r>
+      </m:oMath>
+      <w:r>
+        <w:t>)</w:t>
+      </w:r>
+      <w:r>
+        <w:t xml:space="preserve"> for each state’s composite?</w:t>
+      </w:r>
+      <w:r>
+        <w:t xml:space="preserve"> </w:t>
+      </w:r>
+      <w:r>
+        <w:t>Ideally,</w:t>
+      </w:r>
+      <w:r>
+        <w:t xml:space="preserve"> we could say something like, “Based on this sample, actual congressional Democratic two-party vote shares were within +/–N% of the composite’s statewide vote share.”</w:t>
+      </w:r>
+      <w:r>
+        <w:t xml:space="preserve"> and have confidence narrowing the range of analysis of the seats–votes curve.</w:t>
+      </w:r>
+      <w:r>
+        <w:br/>
+      </w:r>
+      <w:r>
+        <w:br/>
+      </w:r>
+      <w:r>
+        <w:t>For each state, calculate the difference (</w:t>
+      </w:r>
+      <m:oMath>
+        <m:r>
+          <w:rPr>
+            <w:rFonts w:ascii="Cambria Math" w:hAnsi="Cambria Math"/>
+          </w:rPr>
+          <m:t xml:space="preserve">V – </m:t>
+        </m:r>
+        <m:acc>
+          <m:accPr>
+            <m:chr m:val="̅"/>
+            <m:ctrlPr>
+              <w:rPr>
+                <w:rFonts w:ascii="Cambria Math" w:hAnsi="Cambria Math"/>
+                <w:i/>
+              </w:rPr>
+            </m:ctrlPr>
+          </m:accPr>
+          <m:e>
+            <m:r>
+              <w:rPr>
+                <w:rFonts w:ascii="Cambria Math" w:hAnsi="Cambria Math"/>
+              </w:rPr>
+              <m:t>V</m:t>
+            </m:r>
+          </m:e>
+        </m:acc>
+      </m:oMath>
+      <w:r>
+        <w:t xml:space="preserve">) … </w:t>
+      </w:r>
+      <w:r>
+        <w:rPr>
+          <w:u w:val="single"/>
+        </w:rPr>
+        <w:t>Question</w:t>
+      </w:r>
+      <w:r>
+        <w:t xml:space="preserve">: I’m a little uncertain how to characterize this variation. Should I calculate the mean difference across </w:t>
+      </w:r>
+      <w:r>
+        <w:t>states/</w:t>
+      </w:r>
+      <w:r>
+        <w:t>maps and then SEM and RSE for this?</w:t>
+      </w:r>
+      <w:r>
+        <w:br/>
+      </w:r>
+    </w:p>
+    <w:p>
+      <w:pPr>
+        <w:pStyle w:val="ListParagraph"/>
+        <w:numPr>
+          <w:ilvl w:val="0"/>
+          <w:numId w:val="1"/>
+        </w:numPr>
+        <w:ind w:left="360"/>
+      </w:pPr>
+      <w:r>
+        <w:t xml:space="preserve">How well do the inferred seats–votes curves track actual 2022 election results? IOW, given actual statewide </w:t>
+      </w:r>
+      <w:r>
+        <w:t xml:space="preserve">congressional </w:t>
+      </w:r>
+      <w:r>
+        <w:t>Democratic</w:t>
+      </w:r>
+      <w:r>
+        <w:t xml:space="preserve"> </w:t>
+      </w:r>
+      <w:r>
+        <w:t>two-party</w:t>
+      </w:r>
+      <w:r>
+        <w:t xml:space="preserve"> vote shares (</w:t>
+      </w:r>
+      <m:oMath>
+        <m:acc>
+          <m:accPr>
+            <m:chr m:val="̅"/>
+            <m:ctrlPr>
+              <w:rPr>
+                <w:rFonts w:ascii="Cambria Math" w:hAnsi="Cambria Math"/>
+                <w:i/>
+              </w:rPr>
+            </m:ctrlPr>
+          </m:accPr>
+          <m:e>
+            <m:r>
+              <w:rPr>
+                <w:rFonts w:ascii="Cambria Math" w:hAnsi="Cambria Math"/>
+              </w:rPr>
+              <m:t>V</m:t>
+            </m:r>
+          </m:e>
+        </m:acc>
+      </m:oMath>
+      <w:r>
+        <w:t>), how well do inferred seat shares (</w:t>
+      </w:r>
+      <m:oMath>
+        <m:sSub>
+          <m:sSubPr>
+            <m:ctrlPr>
+              <w:rPr>
+                <w:rFonts w:ascii="Cambria Math" w:hAnsi="Cambria Math"/>
+                <w:i/>
+              </w:rPr>
+            </m:ctrlPr>
+          </m:sSubPr>
+          <m:e>
+            <m:r>
+              <w:rPr>
+                <w:rFonts w:ascii="Cambria Math" w:hAnsi="Cambria Math"/>
+              </w:rPr>
+              <m:t>s</m:t>
+            </m:r>
+          </m:e>
+          <m:sub>
+            <m:r>
+              <w:rPr>
+                <w:rFonts w:ascii="Cambria Math" w:hAnsi="Cambria Math"/>
+              </w:rPr>
+              <m:t>v</m:t>
+            </m:r>
+          </m:sub>
+        </m:sSub>
+      </m:oMath>
+      <w:r>
+        <w:t>) track actual seats (</w:t>
+      </w:r>
+      <m:oMath>
+        <m:acc>
+          <m:accPr>
+            <m:chr m:val="̅"/>
+            <m:ctrlPr>
+              <w:rPr>
+                <w:rFonts w:ascii="Cambria Math" w:hAnsi="Cambria Math"/>
+                <w:i/>
+              </w:rPr>
+            </m:ctrlPr>
+          </m:accPr>
+          <m:e>
+            <m:r>
+              <w:rPr>
+                <w:rFonts w:ascii="Cambria Math" w:hAnsi="Cambria Math"/>
+              </w:rPr>
+              <m:t>S</m:t>
+            </m:r>
+          </m:e>
+        </m:acc>
+      </m:oMath>
+      <w:r>
+        <w:t>)?</w:t>
+      </w:r>
+      <w:r>
+        <w:br/>
+      </w:r>
+      <w:r>
+        <w:br/>
+      </w:r>
+      <w:r>
+        <w:t>For each map, interpolate the seat fraction (</w:t>
+      </w:r>
+      <m:oMath>
+        <m:sSub>
+          <m:sSubPr>
+            <m:ctrlPr>
+              <w:rPr>
+                <w:rFonts w:ascii="Cambria Math" w:hAnsi="Cambria Math"/>
+                <w:i/>
+              </w:rPr>
+            </m:ctrlPr>
+          </m:sSubPr>
+          <m:e>
+            <m:r>
+              <w:rPr>
+                <w:rFonts w:ascii="Cambria Math" w:hAnsi="Cambria Math"/>
+              </w:rPr>
+              <m:t>s</m:t>
+            </m:r>
+          </m:e>
+          <m:sub>
+            <m:r>
+              <w:rPr>
+                <w:rFonts w:ascii="Cambria Math" w:hAnsi="Cambria Math"/>
+              </w:rPr>
+              <m:t>v</m:t>
+            </m:r>
+          </m:sub>
+        </m:sSub>
+      </m:oMath>
+      <w:r>
+        <w:t>)</w:t>
+      </w:r>
+      <w:r>
+        <w:t xml:space="preserve"> </w:t>
+      </w:r>
+      <w:r>
+        <w:t>for the actual statewide congressional Democratic two-party vote share (</w:t>
+      </w:r>
+      <m:oMath>
+        <m:acc>
+          <m:accPr>
+            <m:chr m:val="̅"/>
+            <m:ctrlPr>
+              <w:rPr>
+                <w:rFonts w:ascii="Cambria Math" w:hAnsi="Cambria Math"/>
+                <w:i/>
+              </w:rPr>
+            </m:ctrlPr>
+          </m:accPr>
+          <m:e>
+            <m:r>
+              <w:rPr>
+                <w:rFonts w:ascii="Cambria Math" w:hAnsi="Cambria Math"/>
+              </w:rPr>
+              <m:t>V</m:t>
+            </m:r>
+          </m:e>
+        </m:acc>
+      </m:oMath>
+      <w:r>
+        <w:t>)</w:t>
+      </w:r>
+      <w:r>
+        <w:t xml:space="preserve"> and then the implied first-past-the-post (FPTP) seats (</w:t>
+      </w:r>
+      <m:oMath>
+        <m:acc>
+          <m:accPr>
+            <m:chr m:val="̿"/>
+            <m:ctrlPr>
+              <w:rPr>
+                <w:rFonts w:ascii="Cambria Math" w:hAnsi="Cambria Math"/>
+                <w:i/>
+              </w:rPr>
+            </m:ctrlPr>
+          </m:accPr>
+          <m:e>
+            <m:r>
+              <w:rPr>
+                <w:rFonts w:ascii="Cambria Math" w:hAnsi="Cambria Math"/>
+              </w:rPr>
+              <m:t>S</m:t>
+            </m:r>
+          </m:e>
+        </m:acc>
+      </m:oMath>
+      <w:r>
+        <w:t>). Compare predicted seats (</w:t>
+      </w:r>
+      <m:oMath>
+        <m:acc>
+          <m:accPr>
+            <m:chr m:val="̿"/>
+            <m:ctrlPr>
+              <w:rPr>
+                <w:rFonts w:ascii="Cambria Math" w:hAnsi="Cambria Math"/>
+                <w:i/>
+              </w:rPr>
+            </m:ctrlPr>
+          </m:accPr>
+          <m:e>
+            <m:r>
+              <w:rPr>
+                <w:rFonts w:ascii="Cambria Math" w:hAnsi="Cambria Math"/>
+              </w:rPr>
+              <m:t>S</m:t>
+            </m:r>
+          </m:e>
+        </m:acc>
+      </m:oMath>
+      <w:r>
+        <w:t>) to actual seats (</w:t>
+      </w:r>
+      <m:oMath>
+        <m:acc>
+          <m:accPr>
+            <m:chr m:val="̅"/>
+            <m:ctrlPr>
+              <w:rPr>
+                <w:rFonts w:ascii="Cambria Math" w:hAnsi="Cambria Math"/>
+                <w:i/>
+              </w:rPr>
+            </m:ctrlPr>
+          </m:accPr>
+          <m:e>
+            <m:r>
+              <w:rPr>
+                <w:rFonts w:ascii="Cambria Math" w:hAnsi="Cambria Math"/>
+              </w:rPr>
+              <m:t>S</m:t>
+            </m:r>
+          </m:e>
+        </m:acc>
+      </m:oMath>
+      <w:r>
+        <w:t>).</w:t>
+      </w:r>
+      <w:r>
+        <w:t xml:space="preserve"> </w:t>
+      </w:r>
+      <w:r>
+        <w:br/>
+      </w:r>
+      <w:r>
+        <w:br/>
+        <w:t xml:space="preserve">This feels like it’s going to be a </w:t>
+      </w:r>
+      <w:proofErr w:type="gramStart"/>
+      <w:r>
+        <w:t>pretty coarse</w:t>
+      </w:r>
+      <w:proofErr w:type="gramEnd"/>
+      <w:r>
+        <w:t>, more qualitative analysis.</w:t>
+      </w:r>
+      <w:r>
+        <w:br/>
+      </w:r>
+    </w:p>
     <w:p>
       <w:pPr>
         <w:rPr>
@@ -62,6 +1029,8 @@
     </w:p>
     <w:p/>
     <w:sectPr>
+      <w:footerReference w:type="even" r:id="rId7"/>
+      <w:footerReference w:type="default" r:id="rId8"/>
       <w:pgSz w:w="12240" w:h="15840"/>
       <w:pgMar w:top="1440" w:right="1440" w:bottom="1440" w:left="1440" w:header="720" w:footer="720" w:gutter="0"/>
       <w:cols w:space="720"/>
@@ -69,6 +1038,381 @@
     </w:sectPr>
   </w:body>
 </w:document>
+</file>
+
+<file path=word/endnotes.xml><?xml version="1.0" encoding="utf-8"?>
+<w:endnotes xmlns:wpc="http://schemas.microsoft.com/office/word/2010/wordprocessingCanvas" xmlns:cx="http://schemas.microsoft.com/office/drawing/2014/chartex" xmlns:cx1="http://schemas.microsoft.com/office/drawing/2015/9/8/chartex" xmlns:cx2="http://schemas.microsoft.com/office/drawing/2015/10/21/chartex" xmlns:cx3="http://schemas.microsoft.com/office/drawing/2016/5/9/chartex" xmlns:cx4="http://schemas.microsoft.com/office/drawing/2016/5/10/chartex" xmlns:cx5="http://schemas.microsoft.com/office/drawing/2016/5/11/chartex" xmlns:cx6="http://schemas.microsoft.com/office/drawing/2016/5/12/chartex" xmlns:cx7="http://schemas.microsoft.com/office/drawing/2016/5/13/chartex" xmlns:cx8="http://schemas.microsoft.com/office/drawing/2016/5/14/chartex" xmlns:mc="http://schemas.openxmlformats.org/markup-compatibility/2006" xmlns:aink="http://schemas.microsoft.com/office/drawing/2016/ink" xmlns:am3d="http://schemas.microsoft.com/office/drawing/2017/model3d" xmlns:o="urn:schemas-microsoft-com:office:office" xmlns:oel="http://schemas.microsoft.com/office/2019/extlst" xmlns:r="http://schemas.openxmlformats.org/officeDocument/2006/relationships" xmlns:m="http://schemas.openxmlformats.org/officeDocument/2006/math" xmlns:v="urn:schemas-microsoft-com:vml" xmlns:wp14="http://schemas.microsoft.com/office/word/2010/wordprocessingDrawing" xmlns:wp="http://schemas.openxmlformats.org/drawingml/2006/wordprocessingDrawing" xmlns:w10="urn:schemas-microsoft-com:office:word" xmlns:w="http://schemas.openxmlformats.org/wordprocessingml/2006/main" xmlns:w14="http://schemas.microsoft.com/office/word/2010/wordml" xmlns:w15="http://schemas.microsoft.com/office/word/2012/wordml" xmlns:w16cex="http://schemas.microsoft.com/office/word/2018/wordml/cex" xmlns:w16cid="http://schemas.microsoft.com/office/word/2016/wordml/cid" xmlns:w16="http://schemas.microsoft.com/office/word/2018/wordml" xmlns:w16sdtdh="http://schemas.microsoft.com/office/word/2020/wordml/sdtdatahash" xmlns:w16se="http://schemas.microsoft.com/office/word/2015/wordml/symex" xmlns:wpg="http://schemas.microsoft.com/office/word/2010/wordprocessingGroup" xmlns:wpi="http://schemas.microsoft.com/office/word/2010/wordprocessingInk" xmlns:wne="http://schemas.microsoft.com/office/word/2006/wordml" xmlns:wps="http://schemas.microsoft.com/office/word/2010/wordprocessingShape" mc:Ignorable="w14 w15 w16se w16cid w16 w16cex w16sdtdh wp14">
+  <w:endnote w:type="separator" w:id="-1">
+    <w:p>
+      <w:r>
+        <w:separator/>
+      </w:r>
+    </w:p>
+  </w:endnote>
+  <w:endnote w:type="continuationSeparator" w:id="0">
+    <w:p>
+      <w:r>
+        <w:continuationSeparator/>
+      </w:r>
+    </w:p>
+  </w:endnote>
+</w:endnotes>
+</file>
+
+<file path=word/footer1.xml><?xml version="1.0" encoding="utf-8"?>
+<w:ftr xmlns:wpc="http://schemas.microsoft.com/office/word/2010/wordprocessingCanvas" xmlns:cx="http://schemas.microsoft.com/office/drawing/2014/chartex" xmlns:cx1="http://schemas.microsoft.com/office/drawing/2015/9/8/chartex" xmlns:cx2="http://schemas.microsoft.com/office/drawing/2015/10/21/chartex" xmlns:cx3="http://schemas.microsoft.com/office/drawing/2016/5/9/chartex" xmlns:cx4="http://schemas.microsoft.com/office/drawing/2016/5/10/chartex" xmlns:cx5="http://schemas.microsoft.com/office/drawing/2016/5/11/chartex" xmlns:cx6="http://schemas.microsoft.com/office/drawing/2016/5/12/chartex" xmlns:cx7="http://schemas.microsoft.com/office/drawing/2016/5/13/chartex" xmlns:cx8="http://schemas.microsoft.com/office/drawing/2016/5/14/chartex" xmlns:mc="http://schemas.openxmlformats.org/markup-compatibility/2006" xmlns:aink="http://schemas.microsoft.com/office/drawing/2016/ink" xmlns:am3d="http://schemas.microsoft.com/office/drawing/2017/model3d" xmlns:o="urn:schemas-microsoft-com:office:office" xmlns:oel="http://schemas.microsoft.com/office/2019/extlst" xmlns:r="http://schemas.openxmlformats.org/officeDocument/2006/relationships" xmlns:m="http://schemas.openxmlformats.org/officeDocument/2006/math" xmlns:v="urn:schemas-microsoft-com:vml" xmlns:wp14="http://schemas.microsoft.com/office/word/2010/wordprocessingDrawing" xmlns:wp="http://schemas.openxmlformats.org/drawingml/2006/wordprocessingDrawing" xmlns:w10="urn:schemas-microsoft-com:office:word" xmlns:w="http://schemas.openxmlformats.org/wordprocessingml/2006/main" xmlns:w14="http://schemas.microsoft.com/office/word/2010/wordml" xmlns:w15="http://schemas.microsoft.com/office/word/2012/wordml" xmlns:w16cex="http://schemas.microsoft.com/office/word/2018/wordml/cex" xmlns:w16cid="http://schemas.microsoft.com/office/word/2016/wordml/cid" xmlns:w16="http://schemas.microsoft.com/office/word/2018/wordml" xmlns:w16sdtdh="http://schemas.microsoft.com/office/word/2020/wordml/sdtdatahash" xmlns:w16se="http://schemas.microsoft.com/office/word/2015/wordml/symex" xmlns:wpg="http://schemas.microsoft.com/office/word/2010/wordprocessingGroup" xmlns:wpi="http://schemas.microsoft.com/office/word/2010/wordprocessingInk" xmlns:wne="http://schemas.microsoft.com/office/word/2006/wordml" xmlns:wps="http://schemas.microsoft.com/office/word/2010/wordprocessingShape" mc:Ignorable="w14 w15 w16se w16cid w16 w16cex w16sdtdh wp14">
+  <w:sdt>
+    <w:sdtPr>
+      <w:rPr>
+        <w:rStyle w:val="PageNumber"/>
+      </w:rPr>
+      <w:id w:val="-1179187132"/>
+      <w:docPartObj>
+        <w:docPartGallery w:val="Page Numbers (Bottom of Page)"/>
+        <w:docPartUnique/>
+      </w:docPartObj>
+    </w:sdtPr>
+    <w:sdtContent>
+      <w:p>
+        <w:pPr>
+          <w:pStyle w:val="Footer"/>
+          <w:framePr w:wrap="none" w:vAnchor="text" w:hAnchor="margin" w:xAlign="center" w:y="1"/>
+          <w:rPr>
+            <w:rStyle w:val="PageNumber"/>
+          </w:rPr>
+        </w:pPr>
+        <w:r>
+          <w:rPr>
+            <w:rStyle w:val="PageNumber"/>
+          </w:rPr>
+          <w:fldChar w:fldCharType="begin"/>
+        </w:r>
+        <w:r>
+          <w:rPr>
+            <w:rStyle w:val="PageNumber"/>
+          </w:rPr>
+          <w:instrText xml:space="preserve"> PAGE </w:instrText>
+        </w:r>
+        <w:r>
+          <w:rPr>
+            <w:rStyle w:val="PageNumber"/>
+          </w:rPr>
+          <w:fldChar w:fldCharType="separate"/>
+        </w:r>
+        <w:r>
+          <w:rPr>
+            <w:rStyle w:val="PageNumber"/>
+            <w:noProof/>
+          </w:rPr>
+          <w:t>2</w:t>
+        </w:r>
+        <w:r>
+          <w:rPr>
+            <w:rStyle w:val="PageNumber"/>
+          </w:rPr>
+          <w:fldChar w:fldCharType="end"/>
+        </w:r>
+      </w:p>
+    </w:sdtContent>
+  </w:sdt>
+  <w:p>
+    <w:pPr>
+      <w:pStyle w:val="Footer"/>
+    </w:pPr>
+  </w:p>
+</w:ftr>
+</file>
+
+<file path=word/footer2.xml><?xml version="1.0" encoding="utf-8"?>
+<w:ftr xmlns:wpc="http://schemas.microsoft.com/office/word/2010/wordprocessingCanvas" xmlns:cx="http://schemas.microsoft.com/office/drawing/2014/chartex" xmlns:cx1="http://schemas.microsoft.com/office/drawing/2015/9/8/chartex" xmlns:cx2="http://schemas.microsoft.com/office/drawing/2015/10/21/chartex" xmlns:cx3="http://schemas.microsoft.com/office/drawing/2016/5/9/chartex" xmlns:cx4="http://schemas.microsoft.com/office/drawing/2016/5/10/chartex" xmlns:cx5="http://schemas.microsoft.com/office/drawing/2016/5/11/chartex" xmlns:cx6="http://schemas.microsoft.com/office/drawing/2016/5/12/chartex" xmlns:cx7="http://schemas.microsoft.com/office/drawing/2016/5/13/chartex" xmlns:cx8="http://schemas.microsoft.com/office/drawing/2016/5/14/chartex" xmlns:mc="http://schemas.openxmlformats.org/markup-compatibility/2006" xmlns:aink="http://schemas.microsoft.com/office/drawing/2016/ink" xmlns:am3d="http://schemas.microsoft.com/office/drawing/2017/model3d" xmlns:o="urn:schemas-microsoft-com:office:office" xmlns:oel="http://schemas.microsoft.com/office/2019/extlst" xmlns:r="http://schemas.openxmlformats.org/officeDocument/2006/relationships" xmlns:m="http://schemas.openxmlformats.org/officeDocument/2006/math" xmlns:v="urn:schemas-microsoft-com:vml" xmlns:wp14="http://schemas.microsoft.com/office/word/2010/wordprocessingDrawing" xmlns:wp="http://schemas.openxmlformats.org/drawingml/2006/wordprocessingDrawing" xmlns:w10="urn:schemas-microsoft-com:office:word" xmlns:w="http://schemas.openxmlformats.org/wordprocessingml/2006/main" xmlns:w14="http://schemas.microsoft.com/office/word/2010/wordml" xmlns:w15="http://schemas.microsoft.com/office/word/2012/wordml" xmlns:w16cex="http://schemas.microsoft.com/office/word/2018/wordml/cex" xmlns:w16cid="http://schemas.microsoft.com/office/word/2016/wordml/cid" xmlns:w16="http://schemas.microsoft.com/office/word/2018/wordml" xmlns:w16sdtdh="http://schemas.microsoft.com/office/word/2020/wordml/sdtdatahash" xmlns:w16se="http://schemas.microsoft.com/office/word/2015/wordml/symex" xmlns:wpg="http://schemas.microsoft.com/office/word/2010/wordprocessingGroup" xmlns:wpi="http://schemas.microsoft.com/office/word/2010/wordprocessingInk" xmlns:wne="http://schemas.microsoft.com/office/word/2006/wordml" xmlns:wps="http://schemas.microsoft.com/office/word/2010/wordprocessingShape" mc:Ignorable="w14 w15 w16se w16cid w16 w16cex w16sdtdh wp14">
+  <w:sdt>
+    <w:sdtPr>
+      <w:rPr>
+        <w:rStyle w:val="PageNumber"/>
+      </w:rPr>
+      <w:id w:val="-2023150561"/>
+      <w:docPartObj>
+        <w:docPartGallery w:val="Page Numbers (Bottom of Page)"/>
+        <w:docPartUnique/>
+      </w:docPartObj>
+    </w:sdtPr>
+    <w:sdtEndPr>
+      <w:rPr>
+        <w:rStyle w:val="PageNumber"/>
+        <w:sz w:val="20"/>
+        <w:szCs w:val="20"/>
+      </w:rPr>
+    </w:sdtEndPr>
+    <w:sdtContent>
+      <w:p>
+        <w:pPr>
+          <w:pStyle w:val="Footer"/>
+          <w:framePr w:wrap="none" w:vAnchor="text" w:hAnchor="margin" w:xAlign="center" w:y="1"/>
+          <w:rPr>
+            <w:rStyle w:val="PageNumber"/>
+            <w:sz w:val="20"/>
+            <w:szCs w:val="20"/>
+          </w:rPr>
+        </w:pPr>
+        <w:r>
+          <w:rPr>
+            <w:rStyle w:val="PageNumber"/>
+            <w:sz w:val="20"/>
+            <w:szCs w:val="20"/>
+          </w:rPr>
+          <w:fldChar w:fldCharType="begin"/>
+        </w:r>
+        <w:r>
+          <w:rPr>
+            <w:rStyle w:val="PageNumber"/>
+            <w:sz w:val="20"/>
+            <w:szCs w:val="20"/>
+          </w:rPr>
+          <w:instrText xml:space="preserve"> PAGE </w:instrText>
+        </w:r>
+        <w:r>
+          <w:rPr>
+            <w:rStyle w:val="PageNumber"/>
+            <w:sz w:val="20"/>
+            <w:szCs w:val="20"/>
+          </w:rPr>
+          <w:fldChar w:fldCharType="separate"/>
+        </w:r>
+        <w:r>
+          <w:rPr>
+            <w:rStyle w:val="PageNumber"/>
+            <w:noProof/>
+            <w:sz w:val="20"/>
+            <w:szCs w:val="20"/>
+          </w:rPr>
+          <w:t>2</w:t>
+        </w:r>
+        <w:r>
+          <w:rPr>
+            <w:rStyle w:val="PageNumber"/>
+            <w:sz w:val="20"/>
+            <w:szCs w:val="20"/>
+          </w:rPr>
+          <w:fldChar w:fldCharType="end"/>
+        </w:r>
+      </w:p>
+    </w:sdtContent>
+  </w:sdt>
+  <w:p>
+    <w:pPr>
+      <w:pStyle w:val="Footer"/>
+    </w:pPr>
+  </w:p>
+</w:ftr>
+</file>
+
+<file path=word/footnotes.xml><?xml version="1.0" encoding="utf-8"?>
+<w:footnotes xmlns:wpc="http://schemas.microsoft.com/office/word/2010/wordprocessingCanvas" xmlns:cx="http://schemas.microsoft.com/office/drawing/2014/chartex" xmlns:cx1="http://schemas.microsoft.com/office/drawing/2015/9/8/chartex" xmlns:cx2="http://schemas.microsoft.com/office/drawing/2015/10/21/chartex" xmlns:cx3="http://schemas.microsoft.com/office/drawing/2016/5/9/chartex" xmlns:cx4="http://schemas.microsoft.com/office/drawing/2016/5/10/chartex" xmlns:cx5="http://schemas.microsoft.com/office/drawing/2016/5/11/chartex" xmlns:cx6="http://schemas.microsoft.com/office/drawing/2016/5/12/chartex" xmlns:cx7="http://schemas.microsoft.com/office/drawing/2016/5/13/chartex" xmlns:cx8="http://schemas.microsoft.com/office/drawing/2016/5/14/chartex" xmlns:mc="http://schemas.openxmlformats.org/markup-compatibility/2006" xmlns:aink="http://schemas.microsoft.com/office/drawing/2016/ink" xmlns:am3d="http://schemas.microsoft.com/office/drawing/2017/model3d" xmlns:o="urn:schemas-microsoft-com:office:office" xmlns:oel="http://schemas.microsoft.com/office/2019/extlst" xmlns:r="http://schemas.openxmlformats.org/officeDocument/2006/relationships" xmlns:m="http://schemas.openxmlformats.org/officeDocument/2006/math" xmlns:v="urn:schemas-microsoft-com:vml" xmlns:wp14="http://schemas.microsoft.com/office/word/2010/wordprocessingDrawing" xmlns:wp="http://schemas.openxmlformats.org/drawingml/2006/wordprocessingDrawing" xmlns:w10="urn:schemas-microsoft-com:office:word" xmlns:w="http://schemas.openxmlformats.org/wordprocessingml/2006/main" xmlns:w14="http://schemas.microsoft.com/office/word/2010/wordml" xmlns:w15="http://schemas.microsoft.com/office/word/2012/wordml" xmlns:w16cex="http://schemas.microsoft.com/office/word/2018/wordml/cex" xmlns:w16cid="http://schemas.microsoft.com/office/word/2016/wordml/cid" xmlns:w16="http://schemas.microsoft.com/office/word/2018/wordml" xmlns:w16sdtdh="http://schemas.microsoft.com/office/word/2020/wordml/sdtdatahash" xmlns:w16se="http://schemas.microsoft.com/office/word/2015/wordml/symex" xmlns:wpg="http://schemas.microsoft.com/office/word/2010/wordprocessingGroup" xmlns:wpi="http://schemas.microsoft.com/office/word/2010/wordprocessingInk" xmlns:wne="http://schemas.microsoft.com/office/word/2006/wordml" xmlns:wps="http://schemas.microsoft.com/office/word/2010/wordprocessingShape" mc:Ignorable="w14 w15 w16se w16cid w16 w16cex w16sdtdh wp14">
+  <w:footnote w:type="separator" w:id="-1">
+    <w:p>
+      <w:r>
+        <w:separator/>
+      </w:r>
+    </w:p>
+  </w:footnote>
+  <w:footnote w:type="continuationSeparator" w:id="0">
+    <w:p>
+      <w:r>
+        <w:continuationSeparator/>
+      </w:r>
+    </w:p>
+  </w:footnote>
+</w:footnotes>
+</file>
+
+<file path=word/numbering.xml><?xml version="1.0" encoding="utf-8"?>
+<w:numbering xmlns:wpc="http://schemas.microsoft.com/office/word/2010/wordprocessingCanvas" xmlns:cx="http://schemas.microsoft.com/office/drawing/2014/chartex" xmlns:cx1="http://schemas.microsoft.com/office/drawing/2015/9/8/chartex" xmlns:cx2="http://schemas.microsoft.com/office/drawing/2015/10/21/chartex" xmlns:cx3="http://schemas.microsoft.com/office/drawing/2016/5/9/chartex" xmlns:cx4="http://schemas.microsoft.com/office/drawing/2016/5/10/chartex" xmlns:cx5="http://schemas.microsoft.com/office/drawing/2016/5/11/chartex" xmlns:cx6="http://schemas.microsoft.com/office/drawing/2016/5/12/chartex" xmlns:cx7="http://schemas.microsoft.com/office/drawing/2016/5/13/chartex" xmlns:cx8="http://schemas.microsoft.com/office/drawing/2016/5/14/chartex" xmlns:mc="http://schemas.openxmlformats.org/markup-compatibility/2006" xmlns:aink="http://schemas.microsoft.com/office/drawing/2016/ink" xmlns:am3d="http://schemas.microsoft.com/office/drawing/2017/model3d" xmlns:o="urn:schemas-microsoft-com:office:office" xmlns:oel="http://schemas.microsoft.com/office/2019/extlst" xmlns:r="http://schemas.openxmlformats.org/officeDocument/2006/relationships" xmlns:m="http://schemas.openxmlformats.org/officeDocument/2006/math" xmlns:v="urn:schemas-microsoft-com:vml" xmlns:wp14="http://schemas.microsoft.com/office/word/2010/wordprocessingDrawing" xmlns:wp="http://schemas.openxmlformats.org/drawingml/2006/wordprocessingDrawing" xmlns:w10="urn:schemas-microsoft-com:office:word" xmlns:w="http://schemas.openxmlformats.org/wordprocessingml/2006/main" xmlns:w14="http://schemas.microsoft.com/office/word/2010/wordml" xmlns:w15="http://schemas.microsoft.com/office/word/2012/wordml" xmlns:w16cex="http://schemas.microsoft.com/office/word/2018/wordml/cex" xmlns:w16cid="http://schemas.microsoft.com/office/word/2016/wordml/cid" xmlns:w16="http://schemas.microsoft.com/office/word/2018/wordml" xmlns:w16sdtdh="http://schemas.microsoft.com/office/word/2020/wordml/sdtdatahash" xmlns:w16se="http://schemas.microsoft.com/office/word/2015/wordml/symex" xmlns:wpg="http://schemas.microsoft.com/office/word/2010/wordprocessingGroup" xmlns:wpi="http://schemas.microsoft.com/office/word/2010/wordprocessingInk" xmlns:wne="http://schemas.microsoft.com/office/word/2006/wordml" xmlns:wps="http://schemas.microsoft.com/office/word/2010/wordprocessingShape" mc:Ignorable="w14 w15 w16se w16cid w16 w16cex w16sdtdh wp14">
+  <w:abstractNum w:abstractNumId="0" w15:restartNumberingAfterBreak="0">
+    <w:nsid w:val="75C674F2"/>
+    <w:multiLevelType w:val="hybridMultilevel"/>
+    <w:tmpl w:val="C2EAFD74"/>
+    <w:lvl w:ilvl="0" w:tplc="7014432E">
+      <w:start w:val="1"/>
+      <w:numFmt w:val="decimal"/>
+      <w:lvlText w:val="%1."/>
+      <w:lvlJc w:val="left"/>
+      <w:pPr>
+        <w:ind w:left="720" w:hanging="360"/>
+      </w:pPr>
+      <w:rPr>
+        <w:rFonts w:hint="default"/>
+      </w:rPr>
+    </w:lvl>
+    <w:lvl w:ilvl="1" w:tplc="04090019" w:tentative="1">
+      <w:start w:val="1"/>
+      <w:numFmt w:val="lowerLetter"/>
+      <w:lvlText w:val="%2."/>
+      <w:lvlJc w:val="left"/>
+      <w:pPr>
+        <w:ind w:left="1440" w:hanging="360"/>
+      </w:pPr>
+    </w:lvl>
+    <w:lvl w:ilvl="2" w:tplc="0409001B" w:tentative="1">
+      <w:start w:val="1"/>
+      <w:numFmt w:val="lowerRoman"/>
+      <w:lvlText w:val="%3."/>
+      <w:lvlJc w:val="right"/>
+      <w:pPr>
+        <w:ind w:left="2160" w:hanging="180"/>
+      </w:pPr>
+    </w:lvl>
+    <w:lvl w:ilvl="3" w:tplc="0409000F" w:tentative="1">
+      <w:start w:val="1"/>
+      <w:numFmt w:val="decimal"/>
+      <w:lvlText w:val="%4."/>
+      <w:lvlJc w:val="left"/>
+      <w:pPr>
+        <w:ind w:left="2880" w:hanging="360"/>
+      </w:pPr>
+    </w:lvl>
+    <w:lvl w:ilvl="4" w:tplc="04090019" w:tentative="1">
+      <w:start w:val="1"/>
+      <w:numFmt w:val="lowerLetter"/>
+      <w:lvlText w:val="%5."/>
+      <w:lvlJc w:val="left"/>
+      <w:pPr>
+        <w:ind w:left="3600" w:hanging="360"/>
+      </w:pPr>
+    </w:lvl>
+    <w:lvl w:ilvl="5" w:tplc="0409001B" w:tentative="1">
+      <w:start w:val="1"/>
+      <w:numFmt w:val="lowerRoman"/>
+      <w:lvlText w:val="%6."/>
+      <w:lvlJc w:val="right"/>
+      <w:pPr>
+        <w:ind w:left="4320" w:hanging="180"/>
+      </w:pPr>
+    </w:lvl>
+    <w:lvl w:ilvl="6" w:tplc="0409000F" w:tentative="1">
+      <w:start w:val="1"/>
+      <w:numFmt w:val="decimal"/>
+      <w:lvlText w:val="%7."/>
+      <w:lvlJc w:val="left"/>
+      <w:pPr>
+        <w:ind w:left="5040" w:hanging="360"/>
+      </w:pPr>
+    </w:lvl>
+    <w:lvl w:ilvl="7" w:tplc="04090019" w:tentative="1">
+      <w:start w:val="1"/>
+      <w:numFmt w:val="lowerLetter"/>
+      <w:lvlText w:val="%8."/>
+      <w:lvlJc w:val="left"/>
+      <w:pPr>
+        <w:ind w:left="5760" w:hanging="360"/>
+      </w:pPr>
+    </w:lvl>
+    <w:lvl w:ilvl="8" w:tplc="0409001B" w:tentative="1">
+      <w:start w:val="1"/>
+      <w:numFmt w:val="lowerRoman"/>
+      <w:lvlText w:val="%9."/>
+      <w:lvlJc w:val="right"/>
+      <w:pPr>
+        <w:ind w:left="6480" w:hanging="180"/>
+      </w:pPr>
+    </w:lvl>
+  </w:abstractNum>
+  <w:abstractNum w:abstractNumId="1" w15:restartNumberingAfterBreak="0">
+    <w:nsid w:val="7FA7106E"/>
+    <w:multiLevelType w:val="multilevel"/>
+    <w:tmpl w:val="C2EAFD74"/>
+    <w:styleLink w:val="CurrentList1"/>
+    <w:lvl w:ilvl="0">
+      <w:start w:val="1"/>
+      <w:numFmt w:val="decimal"/>
+      <w:lvlText w:val="%1."/>
+      <w:lvlJc w:val="left"/>
+      <w:pPr>
+        <w:ind w:left="720" w:hanging="360"/>
+      </w:pPr>
+      <w:rPr>
+        <w:rFonts w:hint="default"/>
+      </w:rPr>
+    </w:lvl>
+    <w:lvl w:ilvl="1">
+      <w:start w:val="1"/>
+      <w:numFmt w:val="lowerLetter"/>
+      <w:lvlText w:val="%2."/>
+      <w:lvlJc w:val="left"/>
+      <w:pPr>
+        <w:ind w:left="1440" w:hanging="360"/>
+      </w:pPr>
+    </w:lvl>
+    <w:lvl w:ilvl="2">
+      <w:start w:val="1"/>
+      <w:numFmt w:val="lowerRoman"/>
+      <w:lvlText w:val="%3."/>
+      <w:lvlJc w:val="right"/>
+      <w:pPr>
+        <w:ind w:left="2160" w:hanging="180"/>
+      </w:pPr>
+    </w:lvl>
+    <w:lvl w:ilvl="3">
+      <w:start w:val="1"/>
+      <w:numFmt w:val="decimal"/>
+      <w:lvlText w:val="%4."/>
+      <w:lvlJc w:val="left"/>
+      <w:pPr>
+        <w:ind w:left="2880" w:hanging="360"/>
+      </w:pPr>
+    </w:lvl>
+    <w:lvl w:ilvl="4">
+      <w:start w:val="1"/>
+      <w:numFmt w:val="lowerLetter"/>
+      <w:lvlText w:val="%5."/>
+      <w:lvlJc w:val="left"/>
+      <w:pPr>
+        <w:ind w:left="3600" w:hanging="360"/>
+      </w:pPr>
+    </w:lvl>
+    <w:lvl w:ilvl="5">
+      <w:start w:val="1"/>
+      <w:numFmt w:val="lowerRoman"/>
+      <w:lvlText w:val="%6."/>
+      <w:lvlJc w:val="right"/>
+      <w:pPr>
+        <w:ind w:left="4320" w:hanging="180"/>
+      </w:pPr>
+    </w:lvl>
+    <w:lvl w:ilvl="6">
+      <w:start w:val="1"/>
+      <w:numFmt w:val="decimal"/>
+      <w:lvlText w:val="%7."/>
+      <w:lvlJc w:val="left"/>
+      <w:pPr>
+        <w:ind w:left="5040" w:hanging="360"/>
+      </w:pPr>
+    </w:lvl>
+    <w:lvl w:ilvl="7">
+      <w:start w:val="1"/>
+      <w:numFmt w:val="lowerLetter"/>
+      <w:lvlText w:val="%8."/>
+      <w:lvlJc w:val="left"/>
+      <w:pPr>
+        <w:ind w:left="5760" w:hanging="360"/>
+      </w:pPr>
+    </w:lvl>
+    <w:lvl w:ilvl="8">
+      <w:start w:val="1"/>
+      <w:numFmt w:val="lowerRoman"/>
+      <w:lvlText w:val="%9."/>
+      <w:lvlJc w:val="right"/>
+      <w:pPr>
+        <w:ind w:left="6480" w:hanging="180"/>
+      </w:pPr>
+    </w:lvl>
+  </w:abstractNum>
+  <w:num w:numId="1" w16cid:durableId="1776241570">
+    <w:abstractNumId w:val="0"/>
+  </w:num>
+  <w:num w:numId="2" w16cid:durableId="2097358681">
+    <w:abstractNumId w:val="1"/>
+  </w:num>
+</w:numbering>
 </file>
 
 <file path=word/styles.xml><?xml version="1.0" encoding="utf-8"?>
@@ -492,6 +1836,87 @@
     <w:semiHidden/>
     <w:unhideWhenUsed/>
   </w:style>
+  <w:style w:type="paragraph" w:styleId="ListParagraph">
+    <w:name w:val="List Paragraph"/>
+    <w:basedOn w:val="Normal"/>
+    <w:uiPriority w:val="34"/>
+    <w:qFormat/>
+    <w:rsid w:val="0085617A"/>
+    <w:pPr>
+      <w:ind w:left="720"/>
+      <w:contextualSpacing/>
+    </w:pPr>
+  </w:style>
+  <w:style w:type="character" w:styleId="PlaceholderText">
+    <w:name w:val="Placeholder Text"/>
+    <w:basedOn w:val="DefaultParagraphFont"/>
+    <w:uiPriority w:val="99"/>
+    <w:semiHidden/>
+    <w:rsid w:val="00917FF0"/>
+    <w:rPr>
+      <w:color w:val="808080"/>
+    </w:rPr>
+  </w:style>
+  <w:style w:type="numbering" w:customStyle="1" w:styleId="CurrentList1">
+    <w:name w:val="Current List1"/>
+    <w:uiPriority w:val="99"/>
+    <w:rsid w:val="00792C69"/>
+    <w:pPr>
+      <w:numPr>
+        <w:numId w:val="2"/>
+      </w:numPr>
+    </w:pPr>
+  </w:style>
+  <w:style w:type="paragraph" w:styleId="Header">
+    <w:name w:val="header"/>
+    <w:basedOn w:val="Normal"/>
+    <w:link w:val="HeaderChar"/>
+    <w:uiPriority w:val="99"/>
+    <w:unhideWhenUsed/>
+    <w:rsid w:val="000B2AA7"/>
+    <w:pPr>
+      <w:tabs>
+        <w:tab w:val="center" w:pos="4680"/>
+        <w:tab w:val="right" w:pos="9360"/>
+      </w:tabs>
+    </w:pPr>
+  </w:style>
+  <w:style w:type="character" w:customStyle="1" w:styleId="HeaderChar">
+    <w:name w:val="Header Char"/>
+    <w:basedOn w:val="DefaultParagraphFont"/>
+    <w:link w:val="Header"/>
+    <w:uiPriority w:val="99"/>
+    <w:rsid w:val="000B2AA7"/>
+  </w:style>
+  <w:style w:type="paragraph" w:styleId="Footer">
+    <w:name w:val="footer"/>
+    <w:basedOn w:val="Normal"/>
+    <w:link w:val="FooterChar"/>
+    <w:uiPriority w:val="99"/>
+    <w:unhideWhenUsed/>
+    <w:rsid w:val="000B2AA7"/>
+    <w:pPr>
+      <w:tabs>
+        <w:tab w:val="center" w:pos="4680"/>
+        <w:tab w:val="right" w:pos="9360"/>
+      </w:tabs>
+    </w:pPr>
+  </w:style>
+  <w:style w:type="character" w:customStyle="1" w:styleId="FooterChar">
+    <w:name w:val="Footer Char"/>
+    <w:basedOn w:val="DefaultParagraphFont"/>
+    <w:link w:val="Footer"/>
+    <w:uiPriority w:val="99"/>
+    <w:rsid w:val="000B2AA7"/>
+  </w:style>
+  <w:style w:type="character" w:styleId="PageNumber">
+    <w:name w:val="page number"/>
+    <w:basedOn w:val="DefaultParagraphFont"/>
+    <w:uiPriority w:val="99"/>
+    <w:semiHidden/>
+    <w:unhideWhenUsed/>
+    <w:rsid w:val="000B2AA7"/>
+  </w:style>
 </w:styles>
 </file>
 

</xml_diff>